<commit_message>
explained the tables better
</commit_message>
<xml_diff>
--- a/docs/Team-plan/assets/Team_plan.docx
+++ b/docs/Team-plan/assets/Team_plan.docx
@@ -15,7 +15,6 @@
           <w:docPartUnique/>
         </w:docPartObj>
       </w:sdtPr>
-      <w:sdtEndPr/>
       <w:sdtContent>
         <w:p>
           <w:pPr>
@@ -364,7 +363,7 @@
                             <w:txbxContent>
                               <w:p>
                                 <w:pPr>
-                                  <w:pStyle w:val="NoSpacing"/>
+                                  <w:pStyle w:val="a3"/>
                                   <w:jc w:val="right"/>
                                   <w:rPr>
                                     <w:color w:val="4472C4" w:themeColor="accent1"/>
@@ -413,11 +412,10 @@
                                   <w:dataBinding w:prefixMappings="xmlns:ns0='http://schemas.microsoft.com/office/2006/coverPageProps' " w:xpath="/ns0:CoverPageProperties[1]/ns0:Abstract[1]" w:storeItemID="{55AF091B-3C7A-41E3-B477-F2FDAA23CFDA}"/>
                                   <w:text w:multiLine="1"/>
                                 </w:sdtPr>
-                                <w:sdtEndPr/>
                                 <w:sdtContent>
                                   <w:p>
                                     <w:pPr>
-                                      <w:pStyle w:val="NoSpacing"/>
+                                      <w:pStyle w:val="a3"/>
                                       <w:jc w:val="right"/>
                                       <w:rPr>
                                         <w:color w:val="595959" w:themeColor="text1" w:themeTint="A6"/>
@@ -467,7 +465,7 @@
                       <w:txbxContent>
                         <w:p>
                           <w:pPr>
-                            <w:pStyle w:val="NoSpacing"/>
+                            <w:pStyle w:val="a3"/>
                             <w:jc w:val="right"/>
                             <w:rPr>
                               <w:color w:val="4472C4" w:themeColor="accent1"/>
@@ -516,11 +514,10 @@
                             <w:dataBinding w:prefixMappings="xmlns:ns0='http://schemas.microsoft.com/office/2006/coverPageProps' " w:xpath="/ns0:CoverPageProperties[1]/ns0:Abstract[1]" w:storeItemID="{55AF091B-3C7A-41E3-B477-F2FDAA23CFDA}"/>
                             <w:text w:multiLine="1"/>
                           </w:sdtPr>
-                          <w:sdtEndPr/>
                           <w:sdtContent>
                             <w:p>
                               <w:pPr>
-                                <w:pStyle w:val="NoSpacing"/>
+                                <w:pStyle w:val="a3"/>
                                 <w:jc w:val="right"/>
                                 <w:rPr>
                                   <w:color w:val="595959" w:themeColor="text1" w:themeTint="A6"/>
@@ -667,7 +664,6 @@
                                   <w:dataBinding w:prefixMappings="xmlns:ns0='http://purl.org/dc/elements/1.1/' xmlns:ns1='http://schemas.openxmlformats.org/package/2006/metadata/core-properties' " w:xpath="/ns1:coreProperties[1]/ns0:subject[1]" w:storeItemID="{6C3C8BC8-F283-45AE-878A-BAB7291924A1}"/>
                                   <w:text/>
                                 </w:sdtPr>
-                                <w:sdtEndPr/>
                                 <w:sdtContent>
                                   <w:p>
                                     <w:pPr>
@@ -793,7 +789,6 @@
                             <w:dataBinding w:prefixMappings="xmlns:ns0='http://purl.org/dc/elements/1.1/' xmlns:ns1='http://schemas.openxmlformats.org/package/2006/metadata/core-properties' " w:xpath="/ns1:coreProperties[1]/ns0:subject[1]" w:storeItemID="{6C3C8BC8-F283-45AE-878A-BAB7291924A1}"/>
                             <w:text/>
                           </w:sdtPr>
-                          <w:sdtEndPr/>
                           <w:sdtContent>
                             <w:p>
                               <w:pPr>
@@ -892,7 +887,7 @@
       <w:sdtContent>
         <w:p>
           <w:pPr>
-            <w:pStyle w:val="TOCHeading"/>
+            <w:pStyle w:val="a6"/>
             <w:rPr>
               <w:rFonts w:asciiTheme="minorHAnsi" w:hAnsiTheme="minorHAnsi" w:cstheme="minorHAnsi"/>
               <w:sz w:val="24"/>
@@ -910,7 +905,7 @@
         </w:p>
         <w:p>
           <w:pPr>
-            <w:pStyle w:val="TOC1"/>
+            <w:pStyle w:val="10"/>
             <w:tabs>
               <w:tab w:val="right" w:leader="dot" w:pos="9350"/>
             </w:tabs>
@@ -948,7 +943,7 @@
           <w:hyperlink w:anchor="_Toc129549475" w:history="1">
             <w:r>
               <w:rPr>
-                <w:rStyle w:val="Hyperlink"/>
+                <w:rStyle w:val="-"/>
                 <w:rFonts w:cstheme="minorHAnsi"/>
                 <w:noProof/>
                 <w:sz w:val="24"/>
@@ -1030,7 +1025,7 @@
         </w:p>
         <w:p>
           <w:pPr>
-            <w:pStyle w:val="TOC1"/>
+            <w:pStyle w:val="10"/>
             <w:tabs>
               <w:tab w:val="right" w:leader="dot" w:pos="9350"/>
             </w:tabs>
@@ -1044,7 +1039,7 @@
           <w:hyperlink w:anchor="_Toc129549476" w:history="1">
             <w:r>
               <w:rPr>
-                <w:rStyle w:val="Hyperlink"/>
+                <w:rStyle w:val="-"/>
                 <w:rFonts w:cstheme="minorHAnsi"/>
                 <w:noProof/>
                 <w:sz w:val="24"/>
@@ -1126,7 +1121,7 @@
         </w:p>
         <w:p>
           <w:pPr>
-            <w:pStyle w:val="TOC1"/>
+            <w:pStyle w:val="10"/>
             <w:tabs>
               <w:tab w:val="right" w:leader="dot" w:pos="9350"/>
             </w:tabs>
@@ -1140,7 +1135,7 @@
           <w:hyperlink w:anchor="_Toc129549477" w:history="1">
             <w:r>
               <w:rPr>
-                <w:rStyle w:val="Hyperlink"/>
+                <w:rStyle w:val="-"/>
                 <w:rFonts w:cstheme="minorHAnsi"/>
                 <w:noProof/>
                 <w:sz w:val="24"/>
@@ -1222,7 +1217,7 @@
         </w:p>
         <w:p>
           <w:pPr>
-            <w:pStyle w:val="TOC2"/>
+            <w:pStyle w:val="20"/>
             <w:tabs>
               <w:tab w:val="right" w:leader="dot" w:pos="9350"/>
             </w:tabs>
@@ -1236,7 +1231,7 @@
           <w:hyperlink w:anchor="_Toc129549478" w:history="1">
             <w:r>
               <w:rPr>
-                <w:rStyle w:val="Hyperlink"/>
+                <w:rStyle w:val="-"/>
                 <w:rFonts w:cstheme="minorHAnsi"/>
                 <w:noProof/>
                 <w:sz w:val="24"/>
@@ -1246,7 +1241,7 @@
             </w:r>
             <w:r>
               <w:rPr>
-                <w:rStyle w:val="Hyperlink"/>
+                <w:rStyle w:val="-"/>
                 <w:rFonts w:cstheme="minorHAnsi"/>
                 <w:noProof/>
                 <w:sz w:val="24"/>
@@ -1257,7 +1252,7 @@
             </w:r>
             <w:r>
               <w:rPr>
-                <w:rStyle w:val="Hyperlink"/>
+                <w:rStyle w:val="-"/>
                 <w:rFonts w:cstheme="minorHAnsi"/>
                 <w:noProof/>
                 <w:sz w:val="24"/>
@@ -1338,7 +1333,7 @@
         </w:p>
         <w:p>
           <w:pPr>
-            <w:pStyle w:val="TOC2"/>
+            <w:pStyle w:val="20"/>
             <w:tabs>
               <w:tab w:val="right" w:leader="dot" w:pos="9350"/>
             </w:tabs>
@@ -1352,7 +1347,7 @@
           <w:hyperlink w:anchor="_Toc129549479" w:history="1">
             <w:r>
               <w:rPr>
-                <w:rStyle w:val="Hyperlink"/>
+                <w:rStyle w:val="-"/>
                 <w:rFonts w:cstheme="minorHAnsi"/>
                 <w:noProof/>
                 <w:sz w:val="24"/>
@@ -1433,7 +1428,7 @@
         </w:p>
         <w:p>
           <w:pPr>
-            <w:pStyle w:val="TOC1"/>
+            <w:pStyle w:val="10"/>
             <w:tabs>
               <w:tab w:val="right" w:leader="dot" w:pos="9350"/>
             </w:tabs>
@@ -1447,7 +1442,7 @@
           <w:hyperlink w:anchor="_Toc129549480" w:history="1">
             <w:r>
               <w:rPr>
-                <w:rStyle w:val="Hyperlink"/>
+                <w:rStyle w:val="-"/>
                 <w:rFonts w:cstheme="minorHAnsi"/>
                 <w:noProof/>
                 <w:sz w:val="24"/>
@@ -1529,7 +1524,7 @@
         </w:p>
         <w:p>
           <w:pPr>
-            <w:pStyle w:val="TOC1"/>
+            <w:pStyle w:val="10"/>
             <w:tabs>
               <w:tab w:val="right" w:leader="dot" w:pos="9350"/>
             </w:tabs>
@@ -1543,7 +1538,7 @@
           <w:hyperlink w:anchor="_Toc129549481" w:history="1">
             <w:r>
               <w:rPr>
-                <w:rStyle w:val="Hyperlink"/>
+                <w:rStyle w:val="-"/>
                 <w:rFonts w:cstheme="minorHAnsi"/>
                 <w:noProof/>
                 <w:sz w:val="24"/>
@@ -1656,7 +1651,7 @@
     </w:p>
     <w:p>
       <w:pPr>
-        <w:pStyle w:val="Heading1"/>
+        <w:pStyle w:val="1"/>
         <w:rPr>
           <w:rFonts w:asciiTheme="minorHAnsi" w:hAnsiTheme="minorHAnsi" w:cstheme="minorHAnsi"/>
           <w:sz w:val="24"/>
@@ -2209,7 +2204,7 @@
     </w:p>
     <w:p>
       <w:pPr>
-        <w:pStyle w:val="Heading1"/>
+        <w:pStyle w:val="1"/>
         <w:rPr>
           <w:rFonts w:asciiTheme="minorHAnsi" w:hAnsiTheme="minorHAnsi" w:cstheme="minorHAnsi"/>
           <w:sz w:val="24"/>
@@ -2872,7 +2867,7 @@
     </w:p>
     <w:p>
       <w:pPr>
-        <w:pStyle w:val="Heading1"/>
+        <w:pStyle w:val="1"/>
         <w:rPr>
           <w:rFonts w:asciiTheme="minorHAnsi" w:hAnsiTheme="minorHAnsi" w:cstheme="minorHAnsi"/>
           <w:sz w:val="24"/>
@@ -2895,7 +2890,7 @@
     </w:p>
     <w:tbl>
       <w:tblPr>
-        <w:tblStyle w:val="TableGrid"/>
+        <w:tblStyle w:val="a8"/>
         <w:tblW w:w="0" w:type="auto"/>
         <w:tblLook w:val="04A0" w:firstRow="1" w:lastRow="0" w:firstColumn="1" w:lastColumn="0" w:noHBand="0" w:noVBand="1"/>
       </w:tblPr>
@@ -3032,11 +3027,6 @@
               <w:t>Αισιόδοξη</w:t>
             </w:r>
           </w:p>
-        </w:tc>
-        <w:tc>
-          <w:tcPr>
-            <w:tcW w:w="1239" w:type="dxa"/>
-          </w:tcPr>
           <w:p>
             <w:pPr>
               <w:rPr>
@@ -3057,13 +3047,13 @@
                 <w:szCs w:val="24"/>
                 <w:lang w:val="el-GR"/>
               </w:rPr>
-              <w:t>Κανονική</w:t>
-            </w:r>
-          </w:p>
-        </w:tc>
-        <w:tc>
-          <w:tcPr>
-            <w:tcW w:w="1520" w:type="dxa"/>
+              <w:t>(Ημέρες)</w:t>
+            </w:r>
+          </w:p>
+        </w:tc>
+        <w:tc>
+          <w:tcPr>
+            <w:tcW w:w="1239" w:type="dxa"/>
           </w:tcPr>
           <w:p>
             <w:pPr>
@@ -3085,7 +3075,81 @@
                 <w:szCs w:val="24"/>
                 <w:lang w:val="el-GR"/>
               </w:rPr>
+              <w:t>Κανονική</w:t>
+            </w:r>
+          </w:p>
+          <w:p>
+            <w:pPr>
+              <w:rPr>
+                <w:rFonts w:cstheme="minorHAnsi"/>
+                <w:b/>
+                <w:bCs/>
+                <w:sz w:val="24"/>
+                <w:szCs w:val="24"/>
+                <w:lang w:val="el-GR"/>
+              </w:rPr>
+            </w:pPr>
+            <w:r>
+              <w:rPr>
+                <w:rFonts w:cstheme="minorHAnsi"/>
+                <w:b/>
+                <w:bCs/>
+                <w:sz w:val="24"/>
+                <w:szCs w:val="24"/>
+                <w:lang w:val="el-GR"/>
+              </w:rPr>
+              <w:t>(Ημέρες)</w:t>
+            </w:r>
+          </w:p>
+        </w:tc>
+        <w:tc>
+          <w:tcPr>
+            <w:tcW w:w="1520" w:type="dxa"/>
+          </w:tcPr>
+          <w:p>
+            <w:pPr>
+              <w:rPr>
+                <w:rFonts w:cstheme="minorHAnsi"/>
+                <w:b/>
+                <w:bCs/>
+                <w:sz w:val="24"/>
+                <w:szCs w:val="24"/>
+                <w:lang w:val="el-GR"/>
+              </w:rPr>
+            </w:pPr>
+            <w:r>
+              <w:rPr>
+                <w:rFonts w:cstheme="minorHAnsi"/>
+                <w:b/>
+                <w:bCs/>
+                <w:sz w:val="24"/>
+                <w:szCs w:val="24"/>
+                <w:lang w:val="el-GR"/>
+              </w:rPr>
               <w:t>Απαισιόδοξη</w:t>
+            </w:r>
+          </w:p>
+          <w:p>
+            <w:pPr>
+              <w:rPr>
+                <w:rFonts w:cstheme="minorHAnsi"/>
+                <w:b/>
+                <w:bCs/>
+                <w:sz w:val="24"/>
+                <w:szCs w:val="24"/>
+                <w:lang w:val="el-GR"/>
+              </w:rPr>
+            </w:pPr>
+            <w:r>
+              <w:rPr>
+                <w:rFonts w:cstheme="minorHAnsi"/>
+                <w:b/>
+                <w:bCs/>
+                <w:sz w:val="24"/>
+                <w:szCs w:val="24"/>
+                <w:lang w:val="el-GR"/>
+              </w:rPr>
+              <w:t>(Ημέρες)</w:t>
             </w:r>
           </w:p>
         </w:tc>
@@ -6462,7 +6526,7 @@
     </w:p>
     <w:p>
       <w:pPr>
-        <w:pStyle w:val="Heading2"/>
+        <w:pStyle w:val="2"/>
         <w:rPr>
           <w:rFonts w:asciiTheme="minorHAnsi" w:hAnsiTheme="minorHAnsi" w:cstheme="minorHAnsi"/>
           <w:sz w:val="24"/>
@@ -7096,7 +7160,7 @@
     </w:p>
     <w:p>
       <w:pPr>
-        <w:pStyle w:val="Heading2"/>
+        <w:pStyle w:val="2"/>
         <w:rPr>
           <w:rFonts w:asciiTheme="minorHAnsi" w:hAnsiTheme="minorHAnsi" w:cstheme="minorHAnsi"/>
           <w:sz w:val="24"/>
@@ -7247,7 +7311,7 @@
     </w:p>
     <w:p>
       <w:pPr>
-        <w:pStyle w:val="Heading1"/>
+        <w:pStyle w:val="1"/>
         <w:rPr>
           <w:rFonts w:asciiTheme="minorHAnsi" w:hAnsiTheme="minorHAnsi" w:cstheme="minorHAnsi"/>
           <w:sz w:val="24"/>
@@ -7361,7 +7425,7 @@
     </w:p>
     <w:p>
       <w:pPr>
-        <w:pStyle w:val="Heading1"/>
+        <w:pStyle w:val="1"/>
         <w:rPr>
           <w:rFonts w:asciiTheme="minorHAnsi" w:hAnsiTheme="minorHAnsi" w:cstheme="minorHAnsi"/>
           <w:sz w:val="24"/>
@@ -8558,15 +8622,15 @@
     <w:lsdException w:name="Unresolved Mention" w:semiHidden="1" w:unhideWhenUsed="1"/>
     <w:lsdException w:name="Smart Link" w:semiHidden="1" w:unhideWhenUsed="1"/>
   </w:latentStyles>
-  <w:style w:type="paragraph" w:default="1" w:styleId="Normal">
+  <w:style w:type="paragraph" w:default="1" w:styleId="a">
     <w:name w:val="Normal"/>
     <w:qFormat/>
   </w:style>
-  <w:style w:type="paragraph" w:styleId="Heading1">
+  <w:style w:type="paragraph" w:styleId="1">
     <w:name w:val="heading 1"/>
-    <w:basedOn w:val="Normal"/>
-    <w:next w:val="Normal"/>
-    <w:link w:val="Heading1Char"/>
+    <w:basedOn w:val="a"/>
+    <w:next w:val="a"/>
+    <w:link w:val="1Char"/>
     <w:uiPriority w:val="9"/>
     <w:qFormat/>
     <w:rsid w:val="005D4158"/>
@@ -8583,11 +8647,11 @@
       <w:szCs w:val="32"/>
     </w:rPr>
   </w:style>
-  <w:style w:type="paragraph" w:styleId="Heading2">
+  <w:style w:type="paragraph" w:styleId="2">
     <w:name w:val="heading 2"/>
-    <w:basedOn w:val="Normal"/>
-    <w:next w:val="Normal"/>
-    <w:link w:val="Heading2Char"/>
+    <w:basedOn w:val="a"/>
+    <w:next w:val="a"/>
+    <w:link w:val="2Char"/>
     <w:uiPriority w:val="9"/>
     <w:unhideWhenUsed/>
     <w:qFormat/>
@@ -8605,13 +8669,13 @@
       <w:szCs w:val="26"/>
     </w:rPr>
   </w:style>
-  <w:style w:type="character" w:default="1" w:styleId="DefaultParagraphFont">
+  <w:style w:type="character" w:default="1" w:styleId="a0">
     <w:name w:val="Default Paragraph Font"/>
     <w:uiPriority w:val="1"/>
     <w:semiHidden/>
     <w:unhideWhenUsed/>
   </w:style>
-  <w:style w:type="table" w:default="1" w:styleId="TableNormal">
+  <w:style w:type="table" w:default="1" w:styleId="a1">
     <w:name w:val="Normal Table"/>
     <w:uiPriority w:val="99"/>
     <w:semiHidden/>
@@ -8626,15 +8690,15 @@
       </w:tblCellMar>
     </w:tblPr>
   </w:style>
-  <w:style w:type="numbering" w:default="1" w:styleId="NoList">
+  <w:style w:type="numbering" w:default="1" w:styleId="a2">
     <w:name w:val="No List"/>
     <w:uiPriority w:val="99"/>
     <w:semiHidden/>
     <w:unhideWhenUsed/>
   </w:style>
-  <w:style w:type="paragraph" w:styleId="NoSpacing">
+  <w:style w:type="paragraph" w:styleId="a3">
     <w:name w:val="No Spacing"/>
-    <w:link w:val="NoSpacingChar"/>
+    <w:link w:val="Char"/>
     <w:uiPriority w:val="1"/>
     <w:qFormat/>
     <w:rsid w:val="00855335"/>
@@ -8645,20 +8709,20 @@
       <w:rFonts w:eastAsiaTheme="minorEastAsia"/>
     </w:rPr>
   </w:style>
-  <w:style w:type="character" w:customStyle="1" w:styleId="NoSpacingChar">
-    <w:name w:val="No Spacing Char"/>
-    <w:basedOn w:val="DefaultParagraphFont"/>
-    <w:link w:val="NoSpacing"/>
+  <w:style w:type="character" w:customStyle="1" w:styleId="Char">
+    <w:name w:val="Χωρίς διάστιχο Char"/>
+    <w:basedOn w:val="a0"/>
+    <w:link w:val="a3"/>
     <w:uiPriority w:val="1"/>
     <w:rsid w:val="00855335"/>
     <w:rPr>
       <w:rFonts w:eastAsiaTheme="minorEastAsia"/>
     </w:rPr>
   </w:style>
-  <w:style w:type="paragraph" w:styleId="Header">
+  <w:style w:type="paragraph" w:styleId="a4">
     <w:name w:val="header"/>
-    <w:basedOn w:val="Normal"/>
-    <w:link w:val="HeaderChar"/>
+    <w:basedOn w:val="a"/>
+    <w:link w:val="Char0"/>
     <w:uiPriority w:val="99"/>
     <w:unhideWhenUsed/>
     <w:rsid w:val="005D4158"/>
@@ -8670,17 +8734,17 @@
       <w:spacing w:after="0" w:line="240" w:lineRule="auto"/>
     </w:pPr>
   </w:style>
-  <w:style w:type="character" w:customStyle="1" w:styleId="HeaderChar">
-    <w:name w:val="Header Char"/>
-    <w:basedOn w:val="DefaultParagraphFont"/>
-    <w:link w:val="Header"/>
+  <w:style w:type="character" w:customStyle="1" w:styleId="Char0">
+    <w:name w:val="Κεφαλίδα Char"/>
+    <w:basedOn w:val="a0"/>
+    <w:link w:val="a4"/>
     <w:uiPriority w:val="99"/>
     <w:rsid w:val="005D4158"/>
   </w:style>
-  <w:style w:type="paragraph" w:styleId="Footer">
+  <w:style w:type="paragraph" w:styleId="a5">
     <w:name w:val="footer"/>
-    <w:basedOn w:val="Normal"/>
-    <w:link w:val="FooterChar"/>
+    <w:basedOn w:val="a"/>
+    <w:link w:val="Char1"/>
     <w:uiPriority w:val="99"/>
     <w:unhideWhenUsed/>
     <w:rsid w:val="005D4158"/>
@@ -8692,17 +8756,17 @@
       <w:spacing w:after="0" w:line="240" w:lineRule="auto"/>
     </w:pPr>
   </w:style>
-  <w:style w:type="character" w:customStyle="1" w:styleId="FooterChar">
-    <w:name w:val="Footer Char"/>
-    <w:basedOn w:val="DefaultParagraphFont"/>
-    <w:link w:val="Footer"/>
+  <w:style w:type="character" w:customStyle="1" w:styleId="Char1">
+    <w:name w:val="Υποσέλιδο Char"/>
+    <w:basedOn w:val="a0"/>
+    <w:link w:val="a5"/>
     <w:uiPriority w:val="99"/>
     <w:rsid w:val="005D4158"/>
   </w:style>
-  <w:style w:type="character" w:customStyle="1" w:styleId="Heading1Char">
-    <w:name w:val="Heading 1 Char"/>
-    <w:basedOn w:val="DefaultParagraphFont"/>
-    <w:link w:val="Heading1"/>
+  <w:style w:type="character" w:customStyle="1" w:styleId="1Char">
+    <w:name w:val="Επικεφαλίδα 1 Char"/>
+    <w:basedOn w:val="a0"/>
+    <w:link w:val="1"/>
     <w:uiPriority w:val="9"/>
     <w:rsid w:val="005D4158"/>
     <w:rPr>
@@ -8712,10 +8776,10 @@
       <w:szCs w:val="32"/>
     </w:rPr>
   </w:style>
-  <w:style w:type="paragraph" w:styleId="TOCHeading">
+  <w:style w:type="paragraph" w:styleId="a6">
     <w:name w:val="TOC Heading"/>
-    <w:basedOn w:val="Heading1"/>
-    <w:next w:val="Normal"/>
+    <w:basedOn w:val="1"/>
+    <w:next w:val="a"/>
     <w:uiPriority w:val="39"/>
     <w:unhideWhenUsed/>
     <w:qFormat/>
@@ -8724,9 +8788,9 @@
       <w:outlineLvl w:val="9"/>
     </w:pPr>
   </w:style>
-  <w:style w:type="paragraph" w:styleId="ListParagraph">
+  <w:style w:type="paragraph" w:styleId="a7">
     <w:name w:val="List Paragraph"/>
-    <w:basedOn w:val="Normal"/>
+    <w:basedOn w:val="a"/>
     <w:uiPriority w:val="34"/>
     <w:qFormat/>
     <w:rsid w:val="003B5E7D"/>
@@ -8735,10 +8799,10 @@
       <w:contextualSpacing/>
     </w:pPr>
   </w:style>
-  <w:style w:type="paragraph" w:styleId="TOC1">
+  <w:style w:type="paragraph" w:styleId="10">
     <w:name w:val="toc 1"/>
-    <w:basedOn w:val="Normal"/>
-    <w:next w:val="Normal"/>
+    <w:basedOn w:val="a"/>
+    <w:next w:val="a"/>
     <w:autoRedefine/>
     <w:uiPriority w:val="39"/>
     <w:unhideWhenUsed/>
@@ -8747,9 +8811,9 @@
       <w:spacing w:after="100"/>
     </w:pPr>
   </w:style>
-  <w:style w:type="character" w:styleId="Hyperlink">
+  <w:style w:type="character" w:styleId="-">
     <w:name w:val="Hyperlink"/>
-    <w:basedOn w:val="DefaultParagraphFont"/>
+    <w:basedOn w:val="a0"/>
     <w:uiPriority w:val="99"/>
     <w:unhideWhenUsed/>
     <w:rsid w:val="00760ED2"/>
@@ -8758,10 +8822,10 @@
       <w:u w:val="single"/>
     </w:rPr>
   </w:style>
-  <w:style w:type="character" w:customStyle="1" w:styleId="Heading2Char">
-    <w:name w:val="Heading 2 Char"/>
-    <w:basedOn w:val="DefaultParagraphFont"/>
-    <w:link w:val="Heading2"/>
+  <w:style w:type="character" w:customStyle="1" w:styleId="2Char">
+    <w:name w:val="Επικεφαλίδα 2 Char"/>
+    <w:basedOn w:val="a0"/>
+    <w:link w:val="2"/>
     <w:uiPriority w:val="9"/>
     <w:rsid w:val="00816082"/>
     <w:rPr>
@@ -8771,10 +8835,10 @@
       <w:szCs w:val="26"/>
     </w:rPr>
   </w:style>
-  <w:style w:type="paragraph" w:styleId="TOC2">
+  <w:style w:type="paragraph" w:styleId="20">
     <w:name w:val="toc 2"/>
-    <w:basedOn w:val="Normal"/>
-    <w:next w:val="Normal"/>
+    <w:basedOn w:val="a"/>
+    <w:next w:val="a"/>
     <w:autoRedefine/>
     <w:uiPriority w:val="39"/>
     <w:unhideWhenUsed/>
@@ -8784,9 +8848,9 @@
       <w:ind w:left="220"/>
     </w:pPr>
   </w:style>
-  <w:style w:type="table" w:styleId="TableGrid">
+  <w:style w:type="table" w:styleId="a8">
     <w:name w:val="Table Grid"/>
-    <w:basedOn w:val="TableNormal"/>
+    <w:basedOn w:val="a1"/>
     <w:uiPriority w:val="39"/>
     <w:rsid w:val="00A13490"/>
     <w:pPr>

</xml_diff>